<commit_message>
Update komponentow (zmiana mikrokontrolera i zasilacza), update README
</commit_message>
<xml_diff>
--- a/WM_Design.docx
+++ b/WM_Design.docx
@@ -84,31 +84,7 @@
                 <w:rPr>
                   <w:rStyle w:val="Hyperlink"/>
                 </w:rPr>
-                <w:t>bo</w:t>
-              </w:r>
-              <w:r>
-                <w:rPr>
-                  <w:rStyle w:val="Hyperlink"/>
-                </w:rPr>
-                <w:t>t</w:t>
-              </w:r>
-              <w:r>
-                <w:rPr>
-                  <w:rStyle w:val="Hyperlink"/>
-                </w:rPr>
-                <w:t>l</w:t>
-              </w:r>
-              <w:r>
-                <w:rPr>
-                  <w:rStyle w:val="Hyperlink"/>
-                </w:rPr>
-                <w:t>a</w:t>
-              </w:r>
-              <w:r>
-                <w:rPr>
-                  <w:rStyle w:val="Hyperlink"/>
-                </w:rPr>
-                <w:t>nd</w:t>
+                <w:t>botland</w:t>
               </w:r>
             </w:hyperlink>
           </w:p>
@@ -290,7 +266,7 @@
               <w:rPr>
                 <w:lang w:val="en-US"/>
               </w:rPr>
-              <w:t>STM32 NUCLEO-F030R8 - STM32F030R8T6 ARM Cortex M0</w:t>
+              <w:t>STM32 NUCLEO-F072RB - STM32F072RB ARM Cortex M0</w:t>
             </w:r>
           </w:p>
         </w:tc>
@@ -304,19 +280,7 @@
                 <w:rPr>
                   <w:rStyle w:val="Hyperlink"/>
                 </w:rPr>
-                <w:t>botla</w:t>
-              </w:r>
-              <w:r>
-                <w:rPr>
-                  <w:rStyle w:val="Hyperlink"/>
-                </w:rPr>
-                <w:t>n</w:t>
-              </w:r>
-              <w:r>
-                <w:rPr>
-                  <w:rStyle w:val="Hyperlink"/>
-                </w:rPr>
-                <w:t>d</w:t>
+                <w:t>botland</w:t>
               </w:r>
             </w:hyperlink>
           </w:p>
@@ -348,7 +312,49 @@
               <w:rPr>
                 <w:lang w:val="en-US"/>
               </w:rPr>
-              <w:t>Ładowarka</w:t>
+              <w:t>Zasilacz</w:t>
+            </w:r>
+            <w:proofErr w:type="spellEnd"/>
+            <w:r>
+              <w:rPr>
+                <w:lang w:val="en-US"/>
+              </w:rPr>
+              <w:t xml:space="preserve"> Extreme </w:t>
+            </w:r>
+            <w:proofErr w:type="spellStart"/>
+            <w:r>
+              <w:rPr>
+                <w:lang w:val="en-US"/>
+              </w:rPr>
+              <w:t>microUSB</w:t>
+            </w:r>
+            <w:proofErr w:type="spellEnd"/>
+            <w:r>
+              <w:rPr>
+                <w:lang w:val="en-US"/>
+              </w:rPr>
+              <w:t xml:space="preserve"> + USB 5V / 3,1A - do Raspberry Pi 3B+/3B/2B/Zero </w:t>
+            </w:r>
+            <w:proofErr w:type="spellStart"/>
+            <w:r>
+              <w:rPr>
+                <w:lang w:val="en-US"/>
+              </w:rPr>
+              <w:t>i</w:t>
+            </w:r>
+            <w:proofErr w:type="spellEnd"/>
+            <w:r>
+              <w:rPr>
+                <w:lang w:val="en-US"/>
+              </w:rPr>
+              <w:t xml:space="preserve"> </w:t>
+            </w:r>
+            <w:proofErr w:type="spellStart"/>
+            <w:r>
+              <w:rPr>
+                <w:lang w:val="en-US"/>
+              </w:rPr>
+              <w:t>LattePanda</w:t>
             </w:r>
             <w:proofErr w:type="spellEnd"/>
           </w:p>
@@ -363,9 +369,11 @@
                 <w:rPr>
                   <w:rStyle w:val="Hyperlink"/>
                 </w:rPr>
-                <w:t>allegro</w:t>
+                <w:t>botland</w:t>
               </w:r>
             </w:hyperlink>
+            <w:bookmarkStart w:id="0" w:name="_GoBack"/>
+            <w:bookmarkEnd w:id="0"/>
           </w:p>
         </w:tc>
       </w:tr>
@@ -448,10 +456,7 @@
         <w:t>Chyba mnie porąbało ale miałem dziś taki pomysł: druknięcie obudowy na drukarce 3D</w:t>
       </w:r>
     </w:p>
-    <w:p>
-      <w:bookmarkStart w:id="0" w:name="_GoBack"/>
-      <w:bookmarkEnd w:id="0"/>
-    </w:p>
+    <w:p/>
     <w:sectPr>
       <w:pgSz w:w="11906" w:h="16838"/>
       <w:pgMar w:top="1417" w:right="1417" w:bottom="1417" w:left="1417" w:header="708" w:footer="708" w:gutter="0"/>

</xml_diff>